<commit_message>
update OrganizedBigTable to order correctly, update files in info status
</commit_message>
<xml_diff>
--- a/Info Status drive/New columns for bigtable.docx
+++ b/Info Status drive/New columns for bigtable.docx
@@ -310,58 +310,18 @@
       <w:pPr>
         <w:ind w:left="0" w:firstLine="0"/>
         <w:contextualSpacing w:val="0"/>
-        <w:rPr>
-          <w:b w:val="1"/>
-        </w:rPr>
-      </w:pPr>
-      <w:r>
-        <w:rPr>
-          <w:b w:val="1"/>
-          <w:rtl w:val="0"/>
-        </w:rPr>
-        <w:t xml:space="preserve">Tables Versions to Generate:</w:t>
-      </w:r>
-    </w:p>
-    <w:p>
-      <w:pPr>
-        <w:numPr>
-          <w:ilvl w:val="0"/>
-          <w:numId w:val="1"/>
-        </w:numPr>
-        <w:ind w:left="720" w:hanging="360"/>
-        <w:contextualSpacing w:val="1"/>
-        <w:rPr>
-          <w:u w:val="none"/>
-        </w:rPr>
-      </w:pPr>
-      <w:r>
-        <w:rPr>
-          <w:rtl w:val="0"/>
-        </w:rPr>
-        <w:t xml:space="preserve">Speaker coreference off </w:t>
-      </w:r>
-    </w:p>
-    <w:p>
-      <w:pPr>
-        <w:numPr>
-          <w:ilvl w:val="0"/>
-          <w:numId w:val="1"/>
-        </w:numPr>
-        <w:ind w:left="720" w:hanging="360"/>
-        <w:contextualSpacing w:val="1"/>
-        <w:rPr>
-          <w:u w:val="none"/>
-        </w:rPr>
-      </w:pPr>
-      <w:r>
-        <w:rPr>
-          <w:rtl w:val="0"/>
-        </w:rPr>
-        <w:t xml:space="preserve">Speaker coreference on</w:t>
-      </w:r>
-    </w:p>
-    <w:p>
-      <w:pPr>
+        <w:rPr/>
+      </w:pPr>
+      <w:r>
+        <w:rPr>
+          <w:rtl w:val="0"/>
+        </w:rPr>
+        <w:t xml:space="preserve">Referential NP</w:t>
+      </w:r>
+    </w:p>
+    <w:p>
+      <w:pPr>
+        <w:ind w:left="0" w:firstLine="0"/>
         <w:contextualSpacing w:val="0"/>
         <w:rPr/>
       </w:pPr>
@@ -384,6 +344,71 @@
           <w:b w:val="1"/>
           <w:rtl w:val="0"/>
         </w:rPr>
+        <w:t xml:space="preserve">Tables Versions to Generate:</w:t>
+      </w:r>
+    </w:p>
+    <w:p>
+      <w:pPr>
+        <w:numPr>
+          <w:ilvl w:val="0"/>
+          <w:numId w:val="1"/>
+        </w:numPr>
+        <w:ind w:left="720" w:hanging="360"/>
+        <w:contextualSpacing w:val="1"/>
+        <w:rPr>
+          <w:u w:val="none"/>
+        </w:rPr>
+      </w:pPr>
+      <w:r>
+        <w:rPr>
+          <w:rtl w:val="0"/>
+        </w:rPr>
+        <w:t xml:space="preserve">Speaker coreference off </w:t>
+      </w:r>
+    </w:p>
+    <w:p>
+      <w:pPr>
+        <w:numPr>
+          <w:ilvl w:val="0"/>
+          <w:numId w:val="1"/>
+        </w:numPr>
+        <w:ind w:left="720" w:hanging="360"/>
+        <w:contextualSpacing w:val="1"/>
+        <w:rPr>
+          <w:u w:val="none"/>
+        </w:rPr>
+      </w:pPr>
+      <w:r>
+        <w:rPr>
+          <w:rtl w:val="0"/>
+        </w:rPr>
+        <w:t xml:space="preserve">Speaker coreference on</w:t>
+      </w:r>
+    </w:p>
+    <w:p>
+      <w:pPr>
+        <w:contextualSpacing w:val="0"/>
+        <w:rPr/>
+      </w:pPr>
+      <w:r>
+        <w:rPr>
+          <w:rtl w:val="0"/>
+        </w:rPr>
+      </w:r>
+    </w:p>
+    <w:p>
+      <w:pPr>
+        <w:ind w:left="0" w:firstLine="0"/>
+        <w:contextualSpacing w:val="0"/>
+        <w:rPr>
+          <w:b w:val="1"/>
+        </w:rPr>
+      </w:pPr>
+      <w:r>
+        <w:rPr>
+          <w:b w:val="1"/>
+          <w:rtl w:val="0"/>
+        </w:rPr>
         <w:t xml:space="preserve">Columns to Add:</w:t>
       </w:r>
     </w:p>
@@ -422,11 +447,12 @@
         <w:ind w:left="720" w:hanging="360"/>
         <w:contextualSpacing w:val="1"/>
         <w:rPr>
-          <w:u w:val="none"/>
-        </w:rPr>
-      </w:pPr>
-      <w:r>
-        <w:rPr>
+          <w:highlight w:val="green"/>
+        </w:rPr>
+      </w:pPr>
+      <w:r>
+        <w:rPr>
+          <w:highlight w:val="green"/>
           <w:rtl w:val="0"/>
         </w:rPr>
         <w:t xml:space="preserve">How recently explicitly mentioned (hypothesis 1)</w:t>
@@ -441,11 +467,12 @@
         <w:ind w:left="720" w:hanging="360"/>
         <w:contextualSpacing w:val="1"/>
         <w:rPr>
-          <w:u w:val="none"/>
-        </w:rPr>
-      </w:pPr>
-      <w:r>
-        <w:rPr>
+          <w:highlight w:val="green"/>
+        </w:rPr>
+      </w:pPr>
+      <w:r>
+        <w:rPr>
+          <w:highlight w:val="green"/>
           <w:rtl w:val="0"/>
         </w:rPr>
         <w:t xml:space="preserve">How recently non-explicitly mentioned (1)</w:t>
@@ -460,11 +487,12 @@
         <w:ind w:left="720" w:hanging="360"/>
         <w:contextualSpacing w:val="1"/>
         <w:rPr>
-          <w:u w:val="none"/>
-        </w:rPr>
-      </w:pPr>
-      <w:r>
-        <w:rPr>
+          <w:highlight w:val="green"/>
+        </w:rPr>
+      </w:pPr>
+      <w:r>
+        <w:rPr>
+          <w:highlight w:val="green"/>
           <w:rtl w:val="0"/>
         </w:rPr>
         <w:t xml:space="preserve">How recently explicitly or non-explicitly mentioned (1)</w:t>
@@ -479,11 +507,12 @@
         <w:ind w:left="720" w:hanging="360"/>
         <w:contextualSpacing w:val="1"/>
         <w:rPr>
-          <w:u w:val="none"/>
-        </w:rPr>
-      </w:pPr>
-      <w:r>
-        <w:rPr>
+          <w:highlight w:val="green"/>
+        </w:rPr>
+      </w:pPr>
+      <w:r>
+        <w:rPr>
+          <w:highlight w:val="green"/>
           <w:rtl w:val="0"/>
         </w:rPr>
         <w:t xml:space="preserve">How many times explicitly mentioned (2)</w:t>
@@ -498,11 +527,12 @@
         <w:ind w:left="720" w:hanging="360"/>
         <w:contextualSpacing w:val="1"/>
         <w:rPr>
-          <w:u w:val="none"/>
-        </w:rPr>
-      </w:pPr>
-      <w:r>
-        <w:rPr>
+          <w:highlight w:val="green"/>
+        </w:rPr>
+      </w:pPr>
+      <w:r>
+        <w:rPr>
+          <w:highlight w:val="green"/>
           <w:rtl w:val="0"/>
         </w:rPr>
         <w:t xml:space="preserve">How many times non-explicitly mentioned (2)</w:t>
@@ -517,11 +547,12 @@
         <w:ind w:left="720" w:hanging="360"/>
         <w:contextualSpacing w:val="1"/>
         <w:rPr>
-          <w:u w:val="none"/>
-        </w:rPr>
-      </w:pPr>
-      <w:r>
-        <w:rPr>
+          <w:highlight w:val="green"/>
+        </w:rPr>
+      </w:pPr>
+      <w:r>
+        <w:rPr>
+          <w:highlight w:val="green"/>
           <w:rtl w:val="0"/>
         </w:rPr>
         <w:t xml:space="preserve">How many times explicitly or non-explicitly mentioned (2)</w:t>
@@ -561,12 +592,30 @@
         </w:numPr>
         <w:ind w:left="720" w:hanging="360"/>
         <w:contextualSpacing w:val="1"/>
-        <w:rPr>
-          <w:u w:val="none"/>
-        </w:rPr>
-      </w:pPr>
-      <w:r>
-        <w:rPr>
+        <w:rPr/>
+      </w:pPr>
+      <w:r>
+        <w:rPr>
+          <w:rtl w:val="0"/>
+        </w:rPr>
+        <w:t xml:space="preserve">Create intonational phrases - (give unique ID number)</w:t>
+      </w:r>
+    </w:p>
+    <w:p>
+      <w:pPr>
+        <w:numPr>
+          <w:ilvl w:val="0"/>
+          <w:numId w:val="2"/>
+        </w:numPr>
+        <w:ind w:left="720" w:hanging="360"/>
+        <w:contextualSpacing w:val="1"/>
+        <w:rPr>
+          <w:highlight w:val="yellow"/>
+        </w:rPr>
+      </w:pPr>
+      <w:r>
+        <w:rPr>
+          <w:highlight w:val="yellow"/>
           <w:rtl w:val="0"/>
         </w:rPr>
         <w:t xml:space="preserve">Part of speech of previous explicit reference (4b)</w:t>
@@ -581,11 +630,12 @@
         <w:ind w:left="720" w:hanging="360"/>
         <w:contextualSpacing w:val="1"/>
         <w:rPr>
-          <w:u w:val="none"/>
-        </w:rPr>
-      </w:pPr>
-      <w:r>
-        <w:rPr>
+          <w:highlight w:val="yellow"/>
+        </w:rPr>
+      </w:pPr>
+      <w:r>
+        <w:rPr>
+          <w:highlight w:val="yellow"/>
           <w:rtl w:val="0"/>
         </w:rPr>
         <w:t xml:space="preserve">Part of speech of previous non-explicit reference (4b) </w:t>
@@ -600,11 +650,12 @@
         <w:ind w:left="720" w:hanging="360"/>
         <w:contextualSpacing w:val="1"/>
         <w:rPr>
-          <w:u w:val="none"/>
-        </w:rPr>
-      </w:pPr>
-      <w:r>
-        <w:rPr>
+          <w:highlight w:val="yellow"/>
+        </w:rPr>
+      </w:pPr>
+      <w:r>
+        <w:rPr>
+          <w:highlight w:val="yellow"/>
           <w:rtl w:val="0"/>
         </w:rPr>
         <w:t xml:space="preserve">Part of speech of previous reference, whether explicit or non-explicit (4b)</w:t>
@@ -619,11 +670,12 @@
         <w:ind w:left="720" w:hanging="360"/>
         <w:contextualSpacing w:val="1"/>
         <w:rPr>
-          <w:u w:val="none"/>
-        </w:rPr>
-      </w:pPr>
-      <w:r>
-        <w:rPr>
+          <w:highlight w:val="yellow"/>
+        </w:rPr>
+      </w:pPr>
+      <w:r>
+        <w:rPr>
+          <w:highlight w:val="yellow"/>
           <w:rtl w:val="0"/>
         </w:rPr>
         <w:t xml:space="preserve">Syntactic function of current word (5a)</w:t>
@@ -638,11 +690,12 @@
         <w:ind w:left="720" w:hanging="360"/>
         <w:contextualSpacing w:val="1"/>
         <w:rPr>
-          <w:u w:val="none"/>
-        </w:rPr>
-      </w:pPr>
-      <w:r>
-        <w:rPr>
+          <w:highlight w:val="yellow"/>
+        </w:rPr>
+      </w:pPr>
+      <w:r>
+        <w:rPr>
+          <w:highlight w:val="yellow"/>
           <w:rtl w:val="0"/>
         </w:rPr>
         <w:t xml:space="preserve">Syntactic function of previous explicit mention (5b)</w:t>
@@ -657,11 +710,12 @@
         <w:ind w:left="720" w:hanging="360"/>
         <w:contextualSpacing w:val="1"/>
         <w:rPr>
-          <w:u w:val="none"/>
-        </w:rPr>
-      </w:pPr>
-      <w:r>
-        <w:rPr>
+          <w:highlight w:val="yellow"/>
+        </w:rPr>
+      </w:pPr>
+      <w:r>
+        <w:rPr>
+          <w:highlight w:val="yellow"/>
           <w:rtl w:val="0"/>
         </w:rPr>
         <w:t xml:space="preserve">Syntactic function of previous non-explicit mention (5b)</w:t>
@@ -676,11 +730,12 @@
         <w:ind w:left="720" w:hanging="360"/>
         <w:contextualSpacing w:val="1"/>
         <w:rPr>
-          <w:u w:val="none"/>
-        </w:rPr>
-      </w:pPr>
-      <w:r>
-        <w:rPr>
+          <w:highlight w:val="yellow"/>
+        </w:rPr>
+      </w:pPr>
+      <w:r>
+        <w:rPr>
+          <w:highlight w:val="yellow"/>
           <w:rtl w:val="0"/>
         </w:rPr>
         <w:t xml:space="preserve">Syntactic function of previous explicit or non-explicit mention (5b)</w:t>

</xml_diff>